<commit_message>
Minor editorial changes to lab 5.
Minor editorial changes to lab 5.
</commit_message>
<xml_diff>
--- a/Module 5 Lab/QGIS 2.8/Module 5 Lab.docx
+++ b/Module 5 Lab/QGIS 2.8/Module 5 Lab.docx
@@ -34,7 +34,7 @@
     </w:p>
     <w:p>
       <w:r>
-        <w:t xml:space="preserve">Document Version: 3/9/2015</w:t>
+        <w:t xml:space="preserve">Document Version: 3/13/2015</w:t>
       </w:r>
     </w:p>
     <w:p>
@@ -107,7 +107,7 @@
     </w:p>
     <w:p>
       <w:r>
-        <w:t xml:space="preserve">In this lab, students will learn how to georeference a scanned map. Georeferencing is the process transforming the coordinate system of the scanned map, from the coordinate system produced by the scanning process, into a real world projected coordinate reference system. The student will then learn how to digitize information contained in the scanned map into a shapefile. The first task will be to create the empty shapefile to digitize features into. The student will also learn how to edit existing vector datasets.</w:t>
+        <w:t xml:space="preserve">In this lab, students will learn how to georeference a scanned map. Georeferencing is the process of transforming the coordinate system of the scanned map, from the coordinate system produced by the scanning process, into a real world projected coordinate reference system. The student will then learn how to digitize information contained in the scanned map into a shapefile. The first task will be to create the empty shapefile to digitize features into. The student will also learn how to edit existing vector datasets.</w:t>
       </w:r>
     </w:p>
     <w:p>
@@ -176,7 +176,7 @@
     </w:p>
     <w:p>
       <w:r>
-        <w:t xml:space="preserve">While there is a large amount of digital information readily available to users of GIS, there’s still a large amount of information that has not been converted to digital format. For hundreds of years, hard copy paper maps contained all geospatial data. Many historic, and even newer, hard copy maps have never been digitized. It is possible to extract the information from hardcopy sources through process called digitizing. In this lab, you will use heads-up digitizing to digitize parcels in a portion of Albuquerque, New Mexico from a scanned map. This will be accomplished through a five-step digitizing process:</w:t>
+        <w:t xml:space="preserve">While there is a large amount of digital information readily available to users of GIS, there’s still a large amount of information that has not been converted to digital format. For hundreds of years of hard copy paper maps contained all geospatial data. Many historic, and even newer, hard copy maps have never been digitized. It is possible to extract the information from hardcopy sources through process called digitizing. In this lab, you will use heads-up digitizing to digitize parcels in a portion of Albuquerque, New Mexico from a scanned map. This will be accomplished through a five-step digitizing process:</w:t>
       </w:r>
     </w:p>
     <w:p>
@@ -238,28 +238,8 @@
       <w:pPr>
         <w:pStyle w:val="Heading3"/>
       </w:pPr>
-      <w:bookmarkStart w:id="26" w:name="how-best-to-use-video-walk-through-with-this-lab"/>
+      <w:bookmarkStart w:id="26" w:name="task-1---create-a-new-shapefile"/>
       <w:bookmarkEnd w:id="26"/>
-      <w:r>
-        <w:t xml:space="preserve">3. How Best to Use Video Walk Through with this Lab</w:t>
-      </w:r>
-    </w:p>
-    <w:p>
-      <w:r>
-        <w:t xml:space="preserve">To aid in your completion of this lab, each lab task has an associated video that demonstrates how to complete the task. The intent of these videos is to help you move forward if you become stuck on a step in a task, or you wish to visually see every step required to complete the tasks.</w:t>
-      </w:r>
-    </w:p>
-    <w:p>
-      <w:r>
-        <w:t xml:space="preserve">We recommend that you do not watch the videos before you attempt the tasks. The reasoning for this is that while you are learning the software and searching for buttons, menus, etc…, you will better remember where these items are and, perhaps, discover other features along the way. With that being said, please use the videos in the way that will best facilitate your learning and successful completion of this lab.</w:t>
-      </w:r>
-    </w:p>
-    <w:p>
-      <w:pPr>
-        <w:pStyle w:val="Heading3"/>
-      </w:pPr>
-      <w:bookmarkStart w:id="27" w:name="task-1---create-a-new-shapefile"/>
-      <w:bookmarkEnd w:id="27"/>
       <w:r>
         <w:t xml:space="preserve">Task 1 - Create a New Shapefile</w:t>
       </w:r>
@@ -308,7 +288,7 @@
           <wp:inline>
             <wp:extent cx="1066800" cy="381000"/>
             <wp:effectExtent b="0" l="0" r="0" t="0"/>
-            <wp:docPr descr="QGIS Browser New Shapefile button" id="1" name="Picture"/>
+            <wp:docPr descr="QGIS Browser New Shapefile Button" id="1" name="Picture"/>
             <a:graphic>
               <a:graphicData uri="http://schemas.openxmlformats.org/drawingml/2006/picture">
                 <pic:pic>
@@ -319,7 +299,7 @@
                     </pic:cNvPicPr>
                   </pic:nvPicPr>
                   <pic:blipFill>
-                    <a:blip r:embed="rId28"/>
+                    <a:blip r:embed="rId27"/>
                     <a:stretch>
                       <a:fillRect/>
                     </a:stretch>
@@ -351,7 +331,7 @@
         <w:pStyle w:val="ImageCaption"/>
       </w:pPr>
       <w:r>
-        <w:t xml:space="preserve">QGIS Browser New Shapefile button</w:t>
+        <w:t xml:space="preserve">QGIS Browser New Shapefile Button</w:t>
       </w:r>
     </w:p>
     <w:p>
@@ -373,36 +353,34 @@
         </w:numPr>
       </w:pPr>
       <w:r>
-        <w:t xml:space="preserve">Click the Specify CRS button to open the Coordinate Reference System Selector.</w:t>
-      </w:r>
-    </w:p>
-    <w:p>
-      <w:r>
-        <w:t xml:space="preserve">The City of Albuquerque, like most municipalities, uses the State Plane Reference System (SPRC) for their data. You’ll use the same CRS for your new shapefile.</w:t>
-      </w:r>
-    </w:p>
-    <w:p>
-      <w:pPr>
-        <w:pStyle w:val="Compact"/>
+        <w:t xml:space="preserve">Click the Select CRS button to open the Coordinate Reference System Selector.</w:t>
+      </w:r>
+    </w:p>
+    <w:p>
+      <w:r>
+        <w:t xml:space="preserve">The City of Albuquerque, like most municipalities, uses the State Plane Reference System (SPRC) for their data. You will use the same CRS for your new shapefile.</w:t>
+      </w:r>
+    </w:p>
+    <w:p>
+      <w:pPr>
         <w:numPr>
           <w:numId w:val="1005"/>
           <w:ilvl w:val="0"/>
         </w:numPr>
       </w:pPr>
       <w:r>
-        <w:t xml:space="preserve">In the Coordinate Reference System Selector type New Mexico into the Filter. This will limit the list below to just those with New Mexico in their name. These are different SPRC CRS’s for New Mexico. New Mexico has 3 zones and Albuquerque is in the Central zone.</w:t>
-      </w:r>
-    </w:p>
-    <w:p>
-      <w:pPr>
-        <w:pStyle w:val="Compact"/>
+        <w:t xml:space="preserve">In the Coordinate Reference System Selector interface type New Mexico into the Filter. This will limit the list below to just those with New Mexico in their name. These are different SPRC CRSs for New Mexico. New Mexico has 3 zones and Albuquerque is in the Central zone.</w:t>
+      </w:r>
+    </w:p>
+    <w:p>
+      <w:pPr>
         <w:numPr>
           <w:numId w:val="1005"/>
           <w:ilvl w:val="0"/>
         </w:numPr>
       </w:pPr>
       <w:r>
-        <w:t xml:space="preserve">Select the NAD83(HARN) / New Mexico Central (ftUS) with an EPSG code of 2903 (see figure below). Click OK once you’ve selected this CRS to be returned to the New Vector Layer window.</w:t>
+        <w:t xml:space="preserve">Select the NAD83(HARN) / New Mexico Central (ftUS) with an EPSG code of 2903 (see figure below). Click OK once you have selected this CRS to be returned to the New Vector Layer window.</w:t>
       </w:r>
     </w:p>
     <w:p>
@@ -411,7 +389,7 @@
           <wp:inline>
             <wp:extent cx="5435600" cy="4191000"/>
             <wp:effectExtent b="0" l="0" r="0" t="0"/>
-            <wp:docPr descr="Browsing for the correct CRS" id="1" name="Picture"/>
+            <wp:docPr descr="Browsing For The Correct CRS" id="1" name="Picture"/>
             <a:graphic>
               <a:graphicData uri="http://schemas.openxmlformats.org/drawingml/2006/picture">
                 <pic:pic>
@@ -422,7 +400,7 @@
                     </pic:cNvPicPr>
                   </pic:nvPicPr>
                   <pic:blipFill>
-                    <a:blip r:embed="rId29"/>
+                    <a:blip r:embed="rId28"/>
                     <a:stretch>
                       <a:fillRect/>
                     </a:stretch>
@@ -454,12 +432,12 @@
         <w:pStyle w:val="ImageCaption"/>
       </w:pPr>
       <w:r>
-        <w:t xml:space="preserve">Browsing for the correct CRS</w:t>
-      </w:r>
-    </w:p>
-    <w:p>
-      <w:r>
-        <w:t xml:space="preserve">While creating your new shapefile you have the option of adding attribute columns. It is possible to add them later, but if you know of some attribute columns you’ll need in the layer, it makes the most sense to define them here. The ID attribute is automatically added to every shapefile you create.</w:t>
+        <w:t xml:space="preserve">Browsing For The Correct CRS</w:t>
+      </w:r>
+    </w:p>
+    <w:p>
+      <w:r>
+        <w:t xml:space="preserve">While creating your new shapefile you have the option of adding attribute columns. It is possible to add them later, but if you know of some attribute columns you will need in the layer, it makes the most sense to define them here. The ID attribute is automatically added to every shapefile you create.</w:t>
       </w:r>
     </w:p>
     <w:p>
@@ -492,7 +470,7 @@
         </w:numPr>
       </w:pPr>
       <w:r>
-        <w:t xml:space="preserve">Click Add to attribute list and you’ll see the new zonecode attribute added.</w:t>
+        <w:t xml:space="preserve">Click Add to attribute list and you will see the new zonecode attribute added.</w:t>
       </w:r>
     </w:p>
     <w:p>
@@ -551,7 +529,7 @@
           <wp:inline>
             <wp:extent cx="5440680" cy="3695235"/>
             <wp:effectExtent b="0" l="0" r="0" t="0"/>
-            <wp:docPr descr="QGIS Browser with the new parcel shapefile metadata" id="1" name="Picture"/>
+            <wp:docPr descr="QGIS Browser With The New Parcel Shapefile Metadata" id="1" name="Picture"/>
             <a:graphic>
               <a:graphicData uri="http://schemas.openxmlformats.org/drawingml/2006/picture">
                 <pic:pic>
@@ -562,7 +540,7 @@
                     </pic:cNvPicPr>
                   </pic:nvPicPr>
                   <pic:blipFill>
-                    <a:blip r:embed="rId30"/>
+                    <a:blip r:embed="rId29"/>
                     <a:stretch>
                       <a:fillRect/>
                     </a:stretch>
@@ -594,15 +572,15 @@
         <w:pStyle w:val="ImageCaption"/>
       </w:pPr>
       <w:r>
-        <w:t xml:space="preserve">QGIS Browser with the new parcel shapefile metadata</w:t>
+        <w:t xml:space="preserve">QGIS Browser With The New Parcel Shapefile Metadata</w:t>
       </w:r>
     </w:p>
     <w:p>
       <w:pPr>
         <w:pStyle w:val="Heading3"/>
       </w:pPr>
-      <w:bookmarkStart w:id="31" w:name="task-2---transforming-coordinate-system-of-source-data"/>
-      <w:bookmarkEnd w:id="31"/>
+      <w:bookmarkStart w:id="30" w:name="task-2---transforming-coordinate-system-of-source-data"/>
+      <w:bookmarkEnd w:id="30"/>
       <w:r>
         <w:t xml:space="preserve">Task 2 - Transforming Coordinate System of Source Data</w:t>
       </w:r>
@@ -725,7 +703,7 @@
         </w:numPr>
       </w:pPr>
       <w:r>
-        <w:t xml:space="preserve">The Plugins manager will open. Options along the left side allow you to switch between Installed, Not Installed, New, and Settings. The plugin you’ll use is a Core QGIS Plugin called Georeferencer GDAL.</w:t>
+        <w:t xml:space="preserve">The Plugins manager will open. Options along the left side allow you to switch between Installed, Not Installed, New, and Settings. The plugin you will use is a Core QGIS Plugin called Georeferencer GDAL.</w:t>
       </w:r>
     </w:p>
     <w:p>
@@ -756,7 +734,7 @@
                     </pic:cNvPicPr>
                   </pic:nvPicPr>
                   <pic:blipFill>
-                    <a:blip r:embed="rId32"/>
+                    <a:blip r:embed="rId31"/>
                     <a:stretch>
                       <a:fillRect/>
                     </a:stretch>
@@ -831,7 +809,7 @@
           <wp:inline>
             <wp:extent cx="2679700" cy="1270000"/>
             <wp:effectExtent b="0" l="0" r="0" t="0"/>
-            <wp:docPr descr="Open Raster button" id="1" name="Picture"/>
+            <wp:docPr descr="Open Raster Button" id="1" name="Picture"/>
             <a:graphic>
               <a:graphicData uri="http://schemas.openxmlformats.org/drawingml/2006/picture">
                 <pic:pic>
@@ -842,7 +820,7 @@
                     </pic:cNvPicPr>
                   </pic:nvPicPr>
                   <pic:blipFill>
-                    <a:blip r:embed="rId33"/>
+                    <a:blip r:embed="rId32"/>
                     <a:stretch>
                       <a:fillRect/>
                     </a:stretch>
@@ -874,7 +852,7 @@
         <w:pStyle w:val="ImageCaption"/>
       </w:pPr>
       <w:r>
-        <w:t xml:space="preserve">Open Raster button</w:t>
+        <w:t xml:space="preserve">Open Raster Button</w:t>
       </w:r>
     </w:p>
     <w:p>
@@ -910,7 +888,7 @@
           <wp:inline>
             <wp:extent cx="5440680" cy="5081164"/>
             <wp:effectExtent b="0" l="0" r="0" t="0"/>
-            <wp:docPr descr="Georeferencer with source data loaded" id="1" name="Picture"/>
+            <wp:docPr descr="Georeferencer With Source Data Loaded" id="1" name="Picture"/>
             <a:graphic>
               <a:graphicData uri="http://schemas.openxmlformats.org/drawingml/2006/picture">
                 <pic:pic>
@@ -921,7 +899,7 @@
                     </pic:cNvPicPr>
                   </pic:nvPicPr>
                   <pic:blipFill>
-                    <a:blip r:embed="rId34"/>
+                    <a:blip r:embed="rId33"/>
                     <a:stretch>
                       <a:fillRect/>
                     </a:stretch>
@@ -953,7 +931,7 @@
         <w:pStyle w:val="ImageCaption"/>
       </w:pPr>
       <w:r>
-        <w:t xml:space="preserve">Georeferencer with source data loaded</w:t>
+        <w:t xml:space="preserve">Georeferencer With Source Data Loaded</w:t>
       </w:r>
     </w:p>
     <w:p>
@@ -975,7 +953,7 @@
       <w:r>
         <w:t xml:space="preserve"> </w:t>
       </w:r>
-      <w:hyperlink r:id="rId35">
+      <w:hyperlink r:id="rId34">
         <w:r>
           <w:rPr>
             <w:rStyle w:val="Link"/>
@@ -1055,7 +1033,7 @@
                     </pic:cNvPicPr>
                   </pic:nvPicPr>
                   <pic:blipFill>
-                    <a:blip r:embed="rId36"/>
+                    <a:blip r:embed="rId35"/>
                     <a:stretch>
                       <a:fillRect/>
                     </a:stretch>
@@ -1112,7 +1090,7 @@
                     </pic:cNvPicPr>
                   </pic:nvPicPr>
                   <pic:blipFill>
-                    <a:blip r:embed="rId37"/>
+                    <a:blip r:embed="rId36"/>
                     <a:stretch>
                       <a:fillRect/>
                     </a:stretch>
@@ -1176,7 +1154,7 @@
                     </pic:cNvPicPr>
                   </pic:nvPicPr>
                   <pic:blipFill>
-                    <a:blip r:embed="rId38"/>
+                    <a:blip r:embed="rId37"/>
                     <a:stretch>
                       <a:fillRect/>
                     </a:stretch>
@@ -1391,7 +1369,7 @@
                     </pic:cNvPicPr>
                   </pic:nvPicPr>
                   <pic:blipFill>
-                    <a:blip r:embed="rId39"/>
+                    <a:blip r:embed="rId38"/>
                     <a:stretch>
                       <a:fillRect/>
                     </a:stretch>
@@ -1444,7 +1422,7 @@
                     </pic:cNvPicPr>
                   </pic:nvPicPr>
                   <pic:blipFill>
-                    <a:blip r:embed="rId40"/>
+                    <a:blip r:embed="rId39"/>
                     <a:stretch>
                       <a:fillRect/>
                     </a:stretch>
@@ -1483,7 +1461,7 @@
           <wp:inline>
             <wp:extent cx="1993900" cy="342900"/>
             <wp:effectExtent b="0" l="0" r="0" t="0"/>
-            <wp:docPr descr="Georeferencer View toolbar" id="1" name="Picture"/>
+            <wp:docPr descr="Georeferencer View Toolbar" id="1" name="Picture"/>
             <a:graphic>
               <a:graphicData uri="http://schemas.openxmlformats.org/drawingml/2006/picture">
                 <pic:pic>
@@ -1494,7 +1472,7 @@
                     </pic:cNvPicPr>
                   </pic:nvPicPr>
                   <pic:blipFill>
-                    <a:blip r:embed="rId41"/>
+                    <a:blip r:embed="rId40"/>
                     <a:stretch>
                       <a:fillRect/>
                     </a:stretch>
@@ -1526,7 +1504,7 @@
         <w:pStyle w:val="ImageCaption"/>
       </w:pPr>
       <w:r>
-        <w:t xml:space="preserve">Georeferencer View toolbar</w:t>
+        <w:t xml:space="preserve">Georeferencer View Toolbar</w:t>
       </w:r>
     </w:p>
     <w:p>
@@ -1568,7 +1546,7 @@
                     </pic:cNvPicPr>
                   </pic:nvPicPr>
                   <pic:blipFill>
-                    <a:blip r:embed="rId42"/>
+                    <a:blip r:embed="rId41"/>
                     <a:stretch>
                       <a:fillRect/>
                     </a:stretch>
@@ -1631,7 +1609,7 @@
           <wp:inline>
             <wp:extent cx="5440680" cy="5081164"/>
             <wp:effectExtent b="0" l="0" r="0" t="0"/>
-            <wp:docPr descr="All control points entered" id="1" name="Picture"/>
+            <wp:docPr descr="All Control Points Entered" id="1" name="Picture"/>
             <a:graphic>
               <a:graphicData uri="http://schemas.openxmlformats.org/drawingml/2006/picture">
                 <pic:pic>
@@ -1642,7 +1620,7 @@
                     </pic:cNvPicPr>
                   </pic:nvPicPr>
                   <pic:blipFill>
-                    <a:blip r:embed="rId43"/>
+                    <a:blip r:embed="rId42"/>
                     <a:stretch>
                       <a:fillRect/>
                     </a:stretch>
@@ -1674,7 +1652,7 @@
         <w:pStyle w:val="ImageCaption"/>
       </w:pPr>
       <w:r>
-        <w:t xml:space="preserve">All control points entered</w:t>
+        <w:t xml:space="preserve">All Control Points Entered</w:t>
       </w:r>
     </w:p>
     <w:p>
@@ -1706,7 +1684,7 @@
                     </pic:cNvPicPr>
                   </pic:nvPicPr>
                   <pic:blipFill>
-                    <a:blip r:embed="rId44"/>
+                    <a:blip r:embed="rId43"/>
                     <a:stretch>
                       <a:fillRect/>
                     </a:stretch>
@@ -1821,7 +1799,7 @@
         </w:numPr>
       </w:pPr>
       <w:r>
-        <w:t xml:space="preserve">Click the NAD83(HARN)/N… EPSG:2903 CRS then click OK.</w:t>
+        <w:t xml:space="preserve">Click the NAD83(HARN)/New Mexico Central (ftUS):2903 CRS then click OK.</w:t>
       </w:r>
     </w:p>
     <w:p>
@@ -1863,7 +1841,7 @@
                     </pic:cNvPicPr>
                   </pic:nvPicPr>
                   <pic:blipFill>
-                    <a:blip r:embed="rId45"/>
+                    <a:blip r:embed="rId44"/>
                     <a:stretch>
                       <a:fillRect/>
                     </a:stretch>
@@ -1937,7 +1915,7 @@
           <wp:inline>
             <wp:extent cx="5440680" cy="4459761"/>
             <wp:effectExtent b="0" l="0" r="0" t="0"/>
-            <wp:docPr descr="Georeferenced parcel map image" id="1" name="Picture"/>
+            <wp:docPr descr="Georeferenced Parcel Map Image" id="1" name="Picture"/>
             <a:graphic>
               <a:graphicData uri="http://schemas.openxmlformats.org/drawingml/2006/picture">
                 <pic:pic>
@@ -1948,7 +1926,7 @@
                     </pic:cNvPicPr>
                   </pic:nvPicPr>
                   <pic:blipFill>
-                    <a:blip r:embed="rId46"/>
+                    <a:blip r:embed="rId45"/>
                     <a:stretch>
                       <a:fillRect/>
                     </a:stretch>
@@ -1980,15 +1958,15 @@
         <w:pStyle w:val="ImageCaption"/>
       </w:pPr>
       <w:r>
-        <w:t xml:space="preserve">Georeferenced parcel map image</w:t>
+        <w:t xml:space="preserve">Georeferenced Parcel Map Image</w:t>
       </w:r>
     </w:p>
     <w:p>
       <w:pPr>
         <w:pStyle w:val="Heading3"/>
       </w:pPr>
-      <w:bookmarkStart w:id="47" w:name="task-3---heads-up-digitizing-from-transformed-source-data"/>
-      <w:bookmarkEnd w:id="47"/>
+      <w:bookmarkStart w:id="46" w:name="task-3---heads-up-digitizing-from-transformed-source-data"/>
+      <w:bookmarkEnd w:id="46"/>
       <w:r>
         <w:t xml:space="preserve">Task 3 - Heads-up Digitizing From Transformed Source Data</w:t>
       </w:r>
@@ -2028,12 +2006,12 @@
         </w:numPr>
       </w:pPr>
       <w:r>
-        <w:t xml:space="preserve">Using the Zoom in tool, drag a box around the M-1 parcels in the northwest corner of the image. You’ll digitize these first.</w:t>
-      </w:r>
-    </w:p>
-    <w:p>
-      <w:r>
-        <w:t xml:space="preserve">There is an Editing toolbar for editing vector datasets (see figure below). If you don’t see that go to the menu bar to View | Toolbars and turn it on. The tools available change slightly depending on the geometry of the data you are editing (polygon, line, point).When editing a polygon layer you will have a tool for adding polygon features.</w:t>
+        <w:t xml:space="preserve">Using the Zoom in tool, drag a box around the M-1 parcels in the northwest corner of the image. You will digitize these first.</w:t>
+      </w:r>
+    </w:p>
+    <w:p>
+      <w:r>
+        <w:t xml:space="preserve">There is an Editing toolbar for editing vector datasets (see figure below). If you do not see that go to the menu bar to View | Toolbars and turn it on. The tools available change slightly depending on the geometry of the data you are editing (polygon, line, point).When editing a polygon layer you will have a tool for adding polygon features.</w:t>
       </w:r>
     </w:p>
     <w:p>
@@ -2042,7 +2020,7 @@
           <wp:inline>
             <wp:extent cx="3441700" cy="355600"/>
             <wp:effectExtent b="0" l="0" r="0" t="0"/>
-            <wp:docPr descr="Editing toolbar" id="1" name="Picture"/>
+            <wp:docPr descr="Editing Toolbar" id="1" name="Picture"/>
             <a:graphic>
               <a:graphicData uri="http://schemas.openxmlformats.org/drawingml/2006/picture">
                 <pic:pic>
@@ -2053,7 +2031,7 @@
                     </pic:cNvPicPr>
                   </pic:nvPicPr>
                   <pic:blipFill>
-                    <a:blip r:embed="rId48"/>
+                    <a:blip r:embed="rId47"/>
                     <a:stretch>
                       <a:fillRect/>
                     </a:stretch>
@@ -2085,7 +2063,7 @@
         <w:pStyle w:val="ImageCaption"/>
       </w:pPr>
       <w:r>
-        <w:t xml:space="preserve">Editing toolbar</w:t>
+        <w:t xml:space="preserve">Editing Toolbar</w:t>
       </w:r>
     </w:p>
     <w:p>
@@ -2118,7 +2096,7 @@
                     </pic:cNvPicPr>
                   </pic:nvPicPr>
                   <pic:blipFill>
-                    <a:blip r:embed="rId49"/>
+                    <a:blip r:embed="rId48"/>
                     <a:stretch>
                       <a:fillRect/>
                     </a:stretch>
@@ -2150,7 +2128,7 @@
     </w:p>
     <w:p>
       <w:r>
-        <w:t xml:space="preserve">Polygons are constructed of a series of nodes which define their shape. Here you’ll trace the outline of the first parcel clicking to create each node on the polygons boundary.</w:t>
+        <w:t xml:space="preserve">Polygons are constructed of a series of nodes which define their shape. Here you will trace the outline of the first parcel clicking to create each node on the polygons boundary.</w:t>
       </w:r>
     </w:p>
     <w:p>
@@ -2181,7 +2159,7 @@
           <wp:inline>
             <wp:extent cx="2806700" cy="1714500"/>
             <wp:effectExtent b="0" l="0" r="0" t="0"/>
-            <wp:docPr descr="Attributes window" id="1" name="Picture"/>
+            <wp:docPr descr="Attributes Window" id="1" name="Picture"/>
             <a:graphic>
               <a:graphicData uri="http://schemas.openxmlformats.org/drawingml/2006/picture">
                 <pic:pic>
@@ -2192,7 +2170,7 @@
                     </pic:cNvPicPr>
                   </pic:nvPicPr>
                   <pic:blipFill>
-                    <a:blip r:embed="rId50"/>
+                    <a:blip r:embed="rId49"/>
                     <a:stretch>
                       <a:fillRect/>
                     </a:stretch>
@@ -2224,7 +2202,7 @@
         <w:pStyle w:val="ImageCaption"/>
       </w:pPr>
       <w:r>
-        <w:t xml:space="preserve">Attributes window</w:t>
+        <w:t xml:space="preserve">Attributes Window</w:t>
       </w:r>
     </w:p>
     <w:p>
@@ -2241,7 +2219,7 @@
     </w:p>
     <w:p>
       <w:r>
-        <w:t xml:space="preserve">If you want to delete the polygon you’ve just added, click the Current Edits tool dropdown menu</w:t>
+        <w:t xml:space="preserve">If you want to delete the polygon you have just added, click the Current Edits tool dropdown menu</w:t>
       </w:r>
       <w:r>
         <w:t xml:space="preserve"> </w:t>
@@ -2262,7 +2240,7 @@
                     </pic:cNvPicPr>
                   </pic:nvPicPr>
                   <pic:blipFill>
-                    <a:blip r:embed="rId51"/>
+                    <a:blip r:embed="rId50"/>
                     <a:stretch>
                       <a:fillRect/>
                     </a:stretch>
@@ -2324,7 +2302,7 @@
                     </pic:cNvPicPr>
                   </pic:nvPicPr>
                   <pic:blipFill>
-                    <a:blip r:embed="rId52"/>
+                    <a:blip r:embed="rId51"/>
                     <a:stretch>
                       <a:fillRect/>
                     </a:stretch>
@@ -2395,7 +2373,7 @@
         </w:numPr>
       </w:pPr>
       <w:r>
-        <w:t xml:space="preserve">To finish SU-1 you will use a tool on the Advanced Editing toolbar. To turn that on go to the menu bar and choose View | Toolbars | check Advanced Editing. Dock the Advanced Editing toolbar where you’d like (toolbar shown in figure below). (All toolbars in the QGIS interface can be moved by grabbing the stippled left side and dragging them to different parts of the interface.)</w:t>
+        <w:t xml:space="preserve">To finish SU-1 you will use a tool on the Advanced Editing toolbar. To turn that on go to the menu bar and choose View | Toolbars | check Advanced Editing. Dock the Advanced Editing toolbar where you would like (toolbar shown in figure below). (All toolbars in the QGIS interface can be moved by grabbing the stippled left side and dragging them to different parts of the interface.)</w:t>
       </w:r>
     </w:p>
     <w:p>
@@ -2404,7 +2382,7 @@
           <wp:inline>
             <wp:extent cx="5440680" cy="323565"/>
             <wp:effectExtent b="0" l="0" r="0" t="0"/>
-            <wp:docPr descr="Advanced Editing toolbar" id="1" name="Picture"/>
+            <wp:docPr descr="Advanced Editing Toolbar" id="1" name="Picture"/>
             <a:graphic>
               <a:graphicData uri="http://schemas.openxmlformats.org/drawingml/2006/picture">
                 <pic:pic>
@@ -2415,7 +2393,7 @@
                     </pic:cNvPicPr>
                   </pic:nvPicPr>
                   <pic:blipFill>
-                    <a:blip r:embed="rId53"/>
+                    <a:blip r:embed="rId52"/>
                     <a:stretch>
                       <a:fillRect/>
                     </a:stretch>
@@ -2447,7 +2425,7 @@
         <w:pStyle w:val="ImageCaption"/>
       </w:pPr>
       <w:r>
-        <w:t xml:space="preserve">Advanced Editing toolbar</w:t>
+        <w:t xml:space="preserve">Advanced Editing Toolbar</w:t>
       </w:r>
     </w:p>
     <w:p>
@@ -2480,7 +2458,7 @@
                     </pic:cNvPicPr>
                   </pic:nvPicPr>
                   <pic:blipFill>
-                    <a:blip r:embed="rId54"/>
+                    <a:blip r:embed="rId53"/>
                     <a:stretch>
                       <a:fillRect/>
                     </a:stretch>
@@ -2527,7 +2505,7 @@
                     </pic:cNvPicPr>
                   </pic:nvPicPr>
                   <pic:blipFill>
-                    <a:blip r:embed="rId55"/>
+                    <a:blip r:embed="rId54"/>
                     <a:stretch>
                       <a:fillRect/>
                     </a:stretch>
@@ -2571,7 +2549,7 @@
         </w:numPr>
       </w:pPr>
       <w:r>
-        <w:t xml:space="preserve">To Digitize O-1 you'll use a tool that is part of the Digitizing Tools Plugin. First open the Plugin Manager and search for 'Digitizing Tools' in the All category. Select the Plugin and click the Install Plugin button. You should get the message Plugin Installed Successfully. Once it has been installed switch to the Installed plugins and make sure the Digitizing Tools toolbar is visible. Dock the toolbar.</w:t>
+        <w:t xml:space="preserve">To Digitize O-1 you will use a tool that is part of the Digitizing Tools Plugin. First open the Plugin Manager and search for 'Digitizing Tools' in the All category. Select the Plugin and click the Install Plugin button. You should get the message Plugin Installed Successfully. Once it has been installed switch to the Installed plugins and make sure the Digitizing Tools toolbar is visible. Dock the toolbar.</w:t>
       </w:r>
     </w:p>
     <w:p>
@@ -2580,7 +2558,7 @@
           <wp:inline>
             <wp:extent cx="4521200" cy="355600"/>
             <wp:effectExtent b="0" l="0" r="0" t="0"/>
-            <wp:docPr descr="Digitizing Tools plugin" id="1" name="Picture"/>
+            <wp:docPr descr="Digitizing Tools Plugin" id="1" name="Picture"/>
             <a:graphic>
               <a:graphicData uri="http://schemas.openxmlformats.org/drawingml/2006/picture">
                 <pic:pic>
@@ -2591,7 +2569,7 @@
                     </pic:cNvPicPr>
                   </pic:nvPicPr>
                   <pic:blipFill>
-                    <a:blip r:embed="rId56"/>
+                    <a:blip r:embed="rId55"/>
                     <a:stretch>
                       <a:fillRect/>
                     </a:stretch>
@@ -2623,7 +2601,7 @@
         <w:pStyle w:val="ImageCaption"/>
       </w:pPr>
       <w:r>
-        <w:t xml:space="preserve">Digitizing Tools plugin</w:t>
+        <w:t xml:space="preserve">Digitizing Tools Plugin</w:t>
       </w:r>
     </w:p>
     <w:p>
@@ -2655,7 +2633,7 @@
                     </pic:cNvPicPr>
                   </pic:nvPicPr>
                   <pic:blipFill>
-                    <a:blip r:embed="rId57"/>
+                    <a:blip r:embed="rId56"/>
                     <a:stretch>
                       <a:fillRect/>
                     </a:stretch>
@@ -2696,7 +2674,7 @@
         </w:numPr>
       </w:pPr>
       <w:r>
-        <w:t xml:space="preserve">On the Digitizing toolbar, select the dropdown next to the Fill ring with a new feature (interactive) tool and select Fill all rings in selected polygons with new features tool (selection shown in figure below)</w:t>
+        <w:t xml:space="preserve">On the Digitizing toolbar, select the dropdown next to the Fill ring with a new feature (interactive) tool and select Fill all rings in selected polygons with new features tool (selection shown in figure below).</w:t>
       </w:r>
     </w:p>
     <w:p>
@@ -2705,7 +2683,7 @@
           <wp:inline>
             <wp:extent cx="3086100" cy="749300"/>
             <wp:effectExtent b="0" l="0" r="0" t="0"/>
-            <wp:docPr descr="Fill all rings in selected polygons tool" id="1" name="Picture"/>
+            <wp:docPr descr="Fill All Rings In Selected Polygons Tool" id="1" name="Picture"/>
             <a:graphic>
               <a:graphicData uri="http://schemas.openxmlformats.org/drawingml/2006/picture">
                 <pic:pic>
@@ -2716,7 +2694,7 @@
                     </pic:cNvPicPr>
                   </pic:nvPicPr>
                   <pic:blipFill>
-                    <a:blip r:embed="rId58"/>
+                    <a:blip r:embed="rId57"/>
                     <a:stretch>
                       <a:fillRect/>
                     </a:stretch>
@@ -2797,7 +2775,7 @@
                     </pic:cNvPicPr>
                   </pic:nvPicPr>
                   <pic:blipFill>
-                    <a:blip r:embed="rId59"/>
+                    <a:blip r:embed="rId58"/>
                     <a:stretch>
                       <a:fillRect/>
                     </a:stretch>
@@ -2859,7 +2837,7 @@
                     </pic:cNvPicPr>
                   </pic:nvPicPr>
                   <pic:blipFill>
-                    <a:blip r:embed="rId60"/>
+                    <a:blip r:embed="rId59"/>
                     <a:stretch>
                       <a:fillRect/>
                     </a:stretch>
@@ -2889,7 +2867,7 @@
         <w:t xml:space="preserve"> </w:t>
       </w:r>
       <w:r>
-        <w:t xml:space="preserve">to select the polygon, then use the Node Tool</w:t>
+        <w:t xml:space="preserve">to select the polygon, and then use the Node Tool</w:t>
       </w:r>
       <w:r>
         <w:t xml:space="preserve"> </w:t>
@@ -2910,7 +2888,7 @@
                     </pic:cNvPicPr>
                   </pic:nvPicPr>
                   <pic:blipFill>
-                    <a:blip r:embed="rId61"/>
+                    <a:blip r:embed="rId60"/>
                     <a:stretch>
                       <a:fillRect/>
                     </a:stretch>
@@ -2945,7 +2923,7 @@
     </w:p>
     <w:p>
       <w:r>
-        <w:t xml:space="preserve">To digitize the remaining polygons, we will first turn on snapping options to make it easier to have adjacent polygons share verticies and/or segments.</w:t>
+        <w:t xml:space="preserve">To digitize the remaining polygons, we will first turn on snapping options to make it easier to have adjacent polygons share vertices and/or segments.</w:t>
       </w:r>
     </w:p>
     <w:p>
@@ -2962,7 +2940,7 @@
     </w:p>
     <w:p>
       <w:r>
-        <w:t xml:space="preserve">This is a window that lets you configure what layers you can snap to while editing and set the snapping tolerance. The Mode lets you control what portions of a feature are being snapped to.</w:t>
+        <w:t xml:space="preserve">This is a window that lets you configure what layers you can snap to while editing and set the snapping tolerance. The Snapping mode lets you control what portions of a feature are being snapped to.</w:t>
       </w:r>
     </w:p>
     <w:p>
@@ -3025,7 +3003,7 @@
         </w:numPr>
       </w:pPr>
       <w:r>
-        <w:t xml:space="preserve">Check parcels since we want to snap our parcels to that layer. Set the tolerance for parcels to 50 map units and choose a Mode of to vertex.</w:t>
+        <w:t xml:space="preserve">Check parcels since we want to snap our parcels to that layer. Set the tolerance for parcels to 50 map units and choose a Mode of 'to vertex'.</w:t>
       </w:r>
     </w:p>
     <w:p>
@@ -3036,7 +3014,7 @@
         </w:numPr>
       </w:pPr>
       <w:r>
-        <w:t xml:space="preserve">Check the box under Avoid intersections to the right of Units (shown in figure below). This enables Topological editing. When digitizing a shared boundary with this option checked you can begin with one of the vertices at one end of the shared boundary. Then continue digitizing the boundary of the new polygon and end at a vertex at the other end of the shared boundary. The shared boundary will be created automatically eliminating digitizing errors.</w:t>
+        <w:t xml:space="preserve">Check the box under Avoid intersections to the right of Units (shown in the figure below). This enables Topological editing. When digitizing a shared boundary with this option checked you can begin with one of the vertices at one end of the shared boundary. Then continue digitizing the boundary of the new polygon and end at a vertex at the other end of the shared boundary. The shared boundary will be created automatically eliminating digitizing errors.</w:t>
       </w:r>
     </w:p>
     <w:p>
@@ -3056,7 +3034,7 @@
                     </pic:cNvPicPr>
                   </pic:nvPicPr>
                   <pic:blipFill>
-                    <a:blip r:embed="rId62"/>
+                    <a:blip r:embed="rId61"/>
                     <a:stretch>
                       <a:fillRect/>
                     </a:stretch>
@@ -3159,7 +3137,7 @@
                     </pic:cNvPicPr>
                   </pic:nvPicPr>
                   <pic:blipFill>
-                    <a:blip r:embed="rId63"/>
+                    <a:blip r:embed="rId62"/>
                     <a:stretch>
                       <a:fillRect/>
                     </a:stretch>
@@ -3200,7 +3178,7 @@
         </w:numPr>
       </w:pPr>
       <w:r>
-        <w:t xml:space="preserve">Turn off the zone_map_modified_spcs raster. You’re done with that now. It was an intermediate step necessary to get the parcel boundaries digitized.</w:t>
+        <w:t xml:space="preserve">Turn off the zone_map_modified_spcs raster. You are done with that now. It was an intermediate step necessary to get the parcel boundaries digitized.</w:t>
       </w:r>
     </w:p>
     <w:p>
@@ -3218,8 +3196,8 @@
       <w:pPr>
         <w:pStyle w:val="Heading3"/>
       </w:pPr>
-      <w:bookmarkStart w:id="64" w:name="task-4---editing-existing-geospatial-data"/>
-      <w:bookmarkEnd w:id="64"/>
+      <w:bookmarkStart w:id="63" w:name="task-4---editing-existing-geospatial-data"/>
+      <w:bookmarkEnd w:id="63"/>
       <w:r>
         <w:t xml:space="preserve">Task 4 - Editing Existing Geospatial Data</w:t>
       </w:r>
@@ -3340,7 +3318,7 @@
                     </pic:cNvPicPr>
                   </pic:nvPicPr>
                   <pic:blipFill>
-                    <a:blip r:embed="rId65"/>
+                    <a:blip r:embed="rId64"/>
                     <a:stretch>
                       <a:fillRect/>
                     </a:stretch>
@@ -3397,7 +3375,7 @@
                     </pic:cNvPicPr>
                   </pic:nvPicPr>
                   <pic:blipFill>
-                    <a:blip r:embed="rId66"/>
+                    <a:blip r:embed="rId65"/>
                     <a:stretch>
                       <a:fillRect/>
                     </a:stretch>
@@ -3483,7 +3461,7 @@
                     </pic:cNvPicPr>
                   </pic:nvPicPr>
                   <pic:blipFill>
-                    <a:blip r:embed="rId67"/>
+                    <a:blip r:embed="rId66"/>
                     <a:stretch>
                       <a:fillRect/>
                     </a:stretch>
@@ -3539,79 +3517,79 @@
       <w:pPr>
         <w:pStyle w:val="Heading3"/>
       </w:pPr>
-      <w:bookmarkStart w:id="68" w:name="conclusion"/>
+      <w:bookmarkStart w:id="67" w:name="conclusion"/>
+      <w:bookmarkEnd w:id="67"/>
+      <w:r>
+        <w:t xml:space="preserve">4. Conclusion</w:t>
+      </w:r>
+    </w:p>
+    <w:p>
+      <w:r>
+        <w:t xml:space="preserve">In this lab, you have successfully digitized information using the five-step digitizing process. Additionally, you have recreated the original source data (scanned as a raster) in the vector format. Digitizing can be a time-consuming and tedious process, but can yield useful geographic information.</w:t>
+      </w:r>
+    </w:p>
+    <w:p>
+      <w:pPr>
+        <w:pStyle w:val="Heading3"/>
+      </w:pPr>
+      <w:bookmarkStart w:id="68" w:name="discussion-questions"/>
       <w:bookmarkEnd w:id="68"/>
       <w:r>
-        <w:t xml:space="preserve">5. Conclusion</w:t>
-      </w:r>
-    </w:p>
-    <w:p>
-      <w:r>
-        <w:t xml:space="preserve">In this lab, you have successfully digitized information using the five-step digitizing process. Additionally, you have recreated the original source data (scanned as a raster) in the vector format. Digitizing can be a time-consuming and tedious process, but can yield useful geographic information.</w:t>
+        <w:t xml:space="preserve">5. Discussion Questions</w:t>
+      </w:r>
+    </w:p>
+    <w:p>
+      <w:pPr>
+        <w:numPr>
+          <w:numId w:val="1038"/>
+          <w:ilvl w:val="0"/>
+        </w:numPr>
+      </w:pPr>
+      <w:r>
+        <w:t xml:space="preserve">What can contribute to errors in the georeferencing process?</w:t>
+      </w:r>
+    </w:p>
+    <w:p>
+      <w:pPr>
+        <w:numPr>
+          <w:numId w:val="1038"/>
+          <w:ilvl w:val="0"/>
+        </w:numPr>
+      </w:pPr>
+      <w:r>
+        <w:t xml:space="preserve">What other vector geometries (point/line/polygon) could be appropriate for digitizing a road? In which instances would you use one vector geometry type over another?</w:t>
+      </w:r>
+    </w:p>
+    <w:p>
+      <w:pPr>
+        <w:numPr>
+          <w:numId w:val="1038"/>
+          <w:ilvl w:val="0"/>
+        </w:numPr>
+      </w:pPr>
+      <w:r>
+        <w:t xml:space="preserve">When you created the parcels shapefile you added a text field to hold the zoning codes. What are the possible field types? Explain what each field type contains, and provide an example of a valid entry in the field.</w:t>
+      </w:r>
+    </w:p>
+    <w:p>
+      <w:pPr>
+        <w:numPr>
+          <w:numId w:val="1038"/>
+          <w:ilvl w:val="0"/>
+        </w:numPr>
+      </w:pPr>
+      <w:r>
+        <w:t xml:space="preserve">Aerial photography has a lot of information in it. What other features could you digitize from the imagery in this lab? Explain what vector geometry you would use for each.</w:t>
       </w:r>
     </w:p>
     <w:p>
       <w:pPr>
         <w:pStyle w:val="Heading3"/>
       </w:pPr>
-      <w:bookmarkStart w:id="69" w:name="discussion-questions"/>
+      <w:bookmarkStart w:id="69" w:name="challenge-assignment-optional"/>
       <w:bookmarkEnd w:id="69"/>
       <w:r>
-        <w:t xml:space="preserve">6. Discussion Questions</w:t>
-      </w:r>
-    </w:p>
-    <w:p>
-      <w:pPr>
-        <w:numPr>
-          <w:numId w:val="1038"/>
-          <w:ilvl w:val="0"/>
-        </w:numPr>
-      </w:pPr>
-      <w:r>
-        <w:t xml:space="preserve">What can contribute to errors in the georeferencing process?</w:t>
-      </w:r>
-    </w:p>
-    <w:p>
-      <w:pPr>
-        <w:numPr>
-          <w:numId w:val="1038"/>
-          <w:ilvl w:val="0"/>
-        </w:numPr>
-      </w:pPr>
-      <w:r>
-        <w:t xml:space="preserve">What other vector geometries (point/line/polygon) could be appropriate for digitizing a road? In which instances would you use one vector geometry type over another?</w:t>
-      </w:r>
-    </w:p>
-    <w:p>
-      <w:pPr>
-        <w:numPr>
-          <w:numId w:val="1038"/>
-          <w:ilvl w:val="0"/>
-        </w:numPr>
-      </w:pPr>
-      <w:r>
-        <w:t xml:space="preserve">When you created the parcels shapefile you added a text field to hold the zoning codes. What are the possible field types? Explain what each field type contains, and provide an example of a valid entry in the field.</w:t>
-      </w:r>
-    </w:p>
-    <w:p>
-      <w:pPr>
-        <w:numPr>
-          <w:numId w:val="1038"/>
-          <w:ilvl w:val="0"/>
-        </w:numPr>
-      </w:pPr>
-      <w:r>
-        <w:t xml:space="preserve">Aerial photography has a lot of information in it. What other features could you digitize off of the imagery in this lab? Explain what vector geometry you would use for each.</w:t>
-      </w:r>
-    </w:p>
-    <w:p>
-      <w:pPr>
-        <w:pStyle w:val="Heading3"/>
-      </w:pPr>
-      <w:bookmarkStart w:id="70" w:name="challenge-assignment-optional"/>
-      <w:bookmarkEnd w:id="70"/>
-      <w:r>
-        <w:t xml:space="preserve">7. Challenge Assignment (optional)</w:t>
+        <w:t xml:space="preserve">6. Challenge Assignment (optional)</w:t>
       </w:r>
     </w:p>
     <w:p>
@@ -3755,7 +3733,7 @@
     </w:lvl>
   </w:abstractNum>
   <w:abstractNum w:abstractNumId="990">
-    <w:nsid w:val="bfbdc8b3"/>
+    <w:nsid w:val="67874587"/>
     <w:multiLevelType w:val="multilevel"/>
     <w:lvl w:ilvl="0">
       <w:numFmt w:val="bullet"/>
@@ -3836,7 +3814,7 @@
     </w:lvl>
   </w:abstractNum>
   <w:abstractNum w:abstractNumId="991">
-    <w:nsid w:val="d0ae1bba"/>
+    <w:nsid w:val="4b8cc312"/>
     <w:multiLevelType w:val="multilevel"/>
     <w:lvl w:ilvl="0">
       <w:numFmt w:val="bullet"/>
@@ -3917,7 +3895,7 @@
     </w:lvl>
   </w:abstractNum>
   <w:abstractNum w:abstractNumId="99411">
-    <w:nsid w:val="13568b13"/>
+    <w:nsid w:val="e6b9ce5e"/>
     <w:multiLevelType w:val="multilevel"/>
     <w:lvl w:ilvl="0">
       <w:start w:val="1"/>
@@ -4005,7 +3983,7 @@
     </w:lvl>
   </w:abstractNum>
   <w:abstractNum w:abstractNumId="99414">
-    <w:nsid w:val="c4a3d71e"/>
+    <w:nsid w:val="9f728c3c"/>
     <w:multiLevelType w:val="multilevel"/>
     <w:lvl w:ilvl="0">
       <w:start w:val="4"/>
@@ -4093,7 +4071,7 @@
     </w:lvl>
   </w:abstractNum>
   <w:abstractNum w:abstractNumId="99415">
-    <w:nsid w:val="73a7d88c"/>
+    <w:nsid w:val="7f8d505e"/>
     <w:multiLevelType w:val="multilevel"/>
     <w:lvl w:ilvl="0">
       <w:start w:val="5"/>
@@ -4181,7 +4159,7 @@
     </w:lvl>
   </w:abstractNum>
   <w:abstractNum w:abstractNumId="99416">
-    <w:nsid w:val="2f898ed1"/>
+    <w:nsid w:val="88ebfdda"/>
     <w:multiLevelType w:val="multilevel"/>
     <w:lvl w:ilvl="0">
       <w:start w:val="6"/>
@@ -4269,7 +4247,7 @@
     </w:lvl>
   </w:abstractNum>
   <w:abstractNum w:abstractNumId="99418">
-    <w:nsid w:val="6a565039"/>
+    <w:nsid w:val="ce5fdcb2"/>
     <w:multiLevelType w:val="multilevel"/>
     <w:lvl w:ilvl="0">
       <w:start w:val="8"/>
@@ -4357,7 +4335,7 @@
     </w:lvl>
   </w:abstractNum>
   <w:abstractNum w:abstractNumId="994111">
-    <w:nsid w:val="cb7ead5d"/>
+    <w:nsid w:val="e9ed18f1"/>
     <w:multiLevelType w:val="multilevel"/>
     <w:lvl w:ilvl="0">
       <w:start w:val="11"/>
@@ -4445,7 +4423,7 @@
     </w:lvl>
   </w:abstractNum>
   <w:abstractNum w:abstractNumId="994113">
-    <w:nsid w:val="36218f5e"/>
+    <w:nsid w:val="90616e64"/>
     <w:multiLevelType w:val="multilevel"/>
     <w:lvl w:ilvl="0">
       <w:start w:val="13"/>
@@ -4533,7 +4511,7 @@
     </w:lvl>
   </w:abstractNum>
   <w:abstractNum w:abstractNumId="994114">
-    <w:nsid w:val="e6578658"/>
+    <w:nsid w:val="5113d6ae"/>
     <w:multiLevelType w:val="multilevel"/>
     <w:lvl w:ilvl="0">
       <w:start w:val="14"/>
@@ -4621,7 +4599,7 @@
     </w:lvl>
   </w:abstractNum>
   <w:abstractNum w:abstractNumId="994115">
-    <w:nsid w:val="d1f1a2dd"/>
+    <w:nsid w:val="cdea1afe"/>
     <w:multiLevelType w:val="multilevel"/>
     <w:lvl w:ilvl="0">
       <w:start w:val="15"/>
@@ -4709,7 +4687,7 @@
     </w:lvl>
   </w:abstractNum>
   <w:abstractNum w:abstractNumId="994118">
-    <w:nsid w:val="4823b5a6"/>
+    <w:nsid w:val="e9422e34"/>
     <w:multiLevelType w:val="multilevel"/>
     <w:lvl w:ilvl="0">
       <w:start w:val="18"/>
@@ -4797,7 +4775,7 @@
     </w:lvl>
   </w:abstractNum>
   <w:abstractNum w:abstractNumId="994119">
-    <w:nsid w:val="e0bd924f"/>
+    <w:nsid w:val="6aa701d5"/>
     <w:multiLevelType w:val="multilevel"/>
     <w:lvl w:ilvl="0">
       <w:start w:val="19"/>
@@ -4885,7 +4863,7 @@
     </w:lvl>
   </w:abstractNum>
   <w:abstractNum w:abstractNumId="994121">
-    <w:nsid w:val="af94a3f9"/>
+    <w:nsid w:val="d80afe81"/>
     <w:multiLevelType w:val="multilevel"/>
     <w:lvl w:ilvl="0">
       <w:start w:val="21"/>
@@ -4973,7 +4951,7 @@
     </w:lvl>
   </w:abstractNum>
   <w:abstractNum w:abstractNumId="994122">
-    <w:nsid w:val="c44e626e"/>
+    <w:nsid w:val="7c810634"/>
     <w:multiLevelType w:val="multilevel"/>
     <w:lvl w:ilvl="0">
       <w:start w:val="22"/>
@@ -5061,7 +5039,7 @@
     </w:lvl>
   </w:abstractNum>
   <w:abstractNum w:abstractNumId="994123">
-    <w:nsid w:val="8151f3b9"/>
+    <w:nsid w:val="173b16ec"/>
     <w:multiLevelType w:val="multilevel"/>
     <w:lvl w:ilvl="0">
       <w:start w:val="23"/>
@@ -5149,7 +5127,7 @@
     </w:lvl>
   </w:abstractNum>
   <w:abstractNum w:abstractNumId="994125">
-    <w:nsid w:val="badb5cc4"/>
+    <w:nsid w:val="59144859"/>
     <w:multiLevelType w:val="multilevel"/>
     <w:lvl w:ilvl="0">
       <w:start w:val="25"/>
@@ -5237,7 +5215,7 @@
     </w:lvl>
   </w:abstractNum>
   <w:abstractNum w:abstractNumId="99413">
-    <w:nsid w:val="f4980737"/>
+    <w:nsid w:val="e8a655c3"/>
     <w:multiLevelType w:val="multilevel"/>
     <w:lvl w:ilvl="0">
       <w:start w:val="3"/>
@@ -5325,7 +5303,7 @@
     </w:lvl>
   </w:abstractNum>
   <w:abstractNum w:abstractNumId="994117">
-    <w:nsid w:val="24fb9d35"/>
+    <w:nsid w:val="afead7f2"/>
     <w:multiLevelType w:val="multilevel"/>
     <w:lvl w:ilvl="0">
       <w:start w:val="17"/>
@@ -5413,7 +5391,7 @@
     </w:lvl>
   </w:abstractNum>
   <w:abstractNum w:abstractNumId="994116">
-    <w:nsid w:val="fff7ff11"/>
+    <w:nsid w:val="9aa1f74c"/>
     <w:multiLevelType w:val="multilevel"/>
     <w:lvl w:ilvl="0">
       <w:start w:val="16"/>

</xml_diff>